<commit_message>
Tecnologías usadas para la propuesta
</commit_message>
<xml_diff>
--- a/JoseEguiguren_ODS_Latam_UTPL.docx
+++ b/JoseEguiguren_ODS_Latam_UTPL.docx
@@ -1742,15 +1742,7 @@
         <w:rPr>
           <w:lang w:val="es-EC"/>
         </w:rPr>
-        <w:t xml:space="preserve">El mundo en el que vivimos produce enormes cantidades de información de un sin número de fuentes diferentes, y cada día la cantidad de datos producida se eleva exponencialmente. </w:t>
-      </w:r>
-      <w:bookmarkStart w:id="0" w:name="_GoBack"/>
-      <w:bookmarkEnd w:id="0"/>
-      <w:r>
-        <w:rPr>
-          <w:lang w:val="es-EC"/>
-        </w:rPr>
-        <w:t xml:space="preserve">El problema que tenemos frente a nosotros es la pregunta de </w:t>
+        <w:t xml:space="preserve">El mundo en el que vivimos produce enormes cantidades de información de un sin número de fuentes diferentes, y cada día la cantidad de datos producida se eleva exponencialmente. El problema que tenemos frente a nosotros es la pregunta de </w:t>
       </w:r>
       <w:r>
         <w:rPr>
@@ -1903,6 +1895,233 @@
     </w:p>
     <w:p>
       <w:pPr>
+        <w:spacing w:after="240"/>
+        <w:ind w:firstLine="288"/>
+        <w:jc w:val="both"/>
+        <w:rPr>
+          <w:lang w:val="es-EC"/>
+        </w:rPr>
+      </w:pPr>
+      <w:r>
+        <w:rPr>
+          <w:lang w:val="es-EC"/>
+        </w:rPr>
+        <w:t>Para conseguir el desarrollo de este proyecto he considerado trabajar con las siguientes tecnologías: El back-</w:t>
+      </w:r>
+      <w:proofErr w:type="spellStart"/>
+      <w:r>
+        <w:rPr>
+          <w:lang w:val="es-EC"/>
+        </w:rPr>
+        <w:t>end</w:t>
+      </w:r>
+      <w:proofErr w:type="spellEnd"/>
+      <w:r>
+        <w:rPr>
+          <w:lang w:val="es-EC"/>
+        </w:rPr>
+        <w:t xml:space="preserve"> se va a desarrollar en node.js debido a su robustez, flexibilidad y escalabilidad por lo cual es tan utilizado en aplicaciones similares. El mismo sería el encargado de mantener el web </w:t>
+      </w:r>
+      <w:proofErr w:type="spellStart"/>
+      <w:r>
+        <w:rPr>
+          <w:lang w:val="es-EC"/>
+        </w:rPr>
+        <w:t>service</w:t>
+      </w:r>
+      <w:proofErr w:type="spellEnd"/>
+      <w:r>
+        <w:rPr>
+          <w:lang w:val="es-EC"/>
+        </w:rPr>
+        <w:t xml:space="preserve"> mediante el cual las aplicaciones consumirán los datos. Aunque node.js es la tecnología en la que se terminará creando el servidor final, quisiera acotar una plataforma que provee una gran cantidad de funcionalidad de la cual nos podría beneficiar enormemente en este proyecto, </w:t>
+      </w:r>
+      <w:proofErr w:type="spellStart"/>
+      <w:r>
+        <w:rPr>
+          <w:lang w:val="es-EC"/>
+        </w:rPr>
+        <w:t>Firebase</w:t>
+      </w:r>
+      <w:proofErr w:type="spellEnd"/>
+      <w:r>
+        <w:rPr>
+          <w:lang w:val="es-EC"/>
+        </w:rPr>
+        <w:t xml:space="preserve">. </w:t>
+      </w:r>
+      <w:proofErr w:type="spellStart"/>
+      <w:r>
+        <w:rPr>
+          <w:lang w:val="es-EC"/>
+        </w:rPr>
+        <w:t>Firebase</w:t>
+      </w:r>
+      <w:proofErr w:type="spellEnd"/>
+      <w:r>
+        <w:rPr>
+          <w:lang w:val="es-EC"/>
+        </w:rPr>
+        <w:t xml:space="preserve"> es actualmente perteneciente a Google y provee una gran cantidad de servicios para aplicaciones, las </w:t>
+      </w:r>
+      <w:r>
+        <w:rPr>
+          <w:lang w:val="es-EC"/>
+        </w:rPr>
+        <w:t>más</w:t>
+      </w:r>
+      <w:r>
+        <w:rPr>
+          <w:lang w:val="es-EC"/>
+        </w:rPr>
+        <w:t xml:space="preserve"> destacadas acorde al contexto de esta aplicación es la base de datos en tiempo real y las notificaciones </w:t>
+      </w:r>
+      <w:proofErr w:type="spellStart"/>
+      <w:r>
+        <w:rPr>
+          <w:lang w:val="es-EC"/>
+        </w:rPr>
+        <w:t>Firebase</w:t>
+      </w:r>
+      <w:proofErr w:type="spellEnd"/>
+      <w:r>
+        <w:rPr>
+          <w:lang w:val="es-EC"/>
+        </w:rPr>
+        <w:t xml:space="preserve"> que permiten enviar notificaciones instantáneas a usuarios de la aplicación de for</w:t>
+      </w:r>
+      <w:bookmarkStart w:id="0" w:name="_GoBack"/>
+      <w:bookmarkEnd w:id="0"/>
+      <w:r>
+        <w:rPr>
+          <w:lang w:val="es-EC"/>
+        </w:rPr>
+        <w:t>mas increíblemente fáciles.</w:t>
+      </w:r>
+    </w:p>
+    <w:p>
+      <w:pPr>
+        <w:ind w:firstLine="288"/>
+        <w:jc w:val="both"/>
+        <w:rPr>
+          <w:lang w:val="es-EC"/>
+        </w:rPr>
+      </w:pPr>
+      <w:r>
+        <w:rPr>
+          <w:lang w:val="es-EC"/>
+        </w:rPr>
+        <w:t xml:space="preserve">En cuanto a la aplicación en Android encargada de mostrar los datos consumidos en diferentes formas significativas al usuario se han planteado por el momento las siguientes tecnologías. Para mantener una fácil y asíncrona comunicación con el web </w:t>
+      </w:r>
+      <w:proofErr w:type="spellStart"/>
+      <w:r>
+        <w:rPr>
+          <w:lang w:val="es-EC"/>
+        </w:rPr>
+        <w:t>service</w:t>
+      </w:r>
+      <w:proofErr w:type="spellEnd"/>
+      <w:r>
+        <w:rPr>
+          <w:lang w:val="es-EC"/>
+        </w:rPr>
+        <w:t xml:space="preserve"> del back </w:t>
+      </w:r>
+      <w:proofErr w:type="spellStart"/>
+      <w:r>
+        <w:rPr>
+          <w:lang w:val="es-EC"/>
+        </w:rPr>
+        <w:t>end</w:t>
+      </w:r>
+      <w:proofErr w:type="spellEnd"/>
+      <w:r>
+        <w:rPr>
+          <w:lang w:val="es-EC"/>
+        </w:rPr>
+        <w:t xml:space="preserve"> se utilizará </w:t>
+      </w:r>
+      <w:proofErr w:type="spellStart"/>
+      <w:r>
+        <w:rPr>
+          <w:lang w:val="es-EC"/>
+        </w:rPr>
+        <w:t>OkHttp</w:t>
+      </w:r>
+      <w:proofErr w:type="spellEnd"/>
+      <w:r>
+        <w:rPr>
+          <w:lang w:val="es-EC"/>
+        </w:rPr>
+        <w:t xml:space="preserve">, una increíble librería que facilita enormemente la funcionalidad de un cliente http. En cuanto a la visualización de datos se han considerado algunas librerías, entre ellas, </w:t>
+      </w:r>
+      <w:proofErr w:type="spellStart"/>
+      <w:r>
+        <w:rPr>
+          <w:lang w:val="es-EC"/>
+        </w:rPr>
+        <w:t>AndroidPlot</w:t>
+      </w:r>
+      <w:proofErr w:type="spellEnd"/>
+      <w:r>
+        <w:rPr>
+          <w:lang w:val="es-EC"/>
+        </w:rPr>
+        <w:t xml:space="preserve"> para realizar gráficos estadísticos, </w:t>
+      </w:r>
+      <w:proofErr w:type="spellStart"/>
+      <w:r>
+        <w:rPr>
+          <w:lang w:val="es-EC"/>
+        </w:rPr>
+        <w:t>Decoview</w:t>
+      </w:r>
+      <w:proofErr w:type="spellEnd"/>
+      <w:r>
+        <w:rPr>
+          <w:lang w:val="es-EC"/>
+        </w:rPr>
+        <w:t xml:space="preserve"> que permite graficar intuitivos gráficos circulares muy útiles y sencillos de entender, </w:t>
+      </w:r>
+      <w:proofErr w:type="spellStart"/>
+      <w:r>
+        <w:rPr>
+          <w:lang w:val="es-EC"/>
+        </w:rPr>
+        <w:t>WilliamChart</w:t>
+      </w:r>
+      <w:proofErr w:type="spellEnd"/>
+      <w:r>
+        <w:rPr>
+          <w:lang w:val="es-EC"/>
+        </w:rPr>
+        <w:t xml:space="preserve"> que permite la creación de una amplia gama de gráficos visualmente agradables y finalmente </w:t>
+      </w:r>
+      <w:proofErr w:type="spellStart"/>
+      <w:r>
+        <w:rPr>
+          <w:lang w:val="es-EC"/>
+        </w:rPr>
+        <w:t>MPAndroidChart</w:t>
+      </w:r>
+      <w:proofErr w:type="spellEnd"/>
+      <w:r>
+        <w:rPr>
+          <w:lang w:val="es-EC"/>
+        </w:rPr>
+        <w:t xml:space="preserve"> que también se utilizará para implementar y experimentar con diferentes tipos de gráficos. No todas las librerías mencionadas puede que se implementen en el producto final e inclusive puede haber muchas otras que no se conoce por el momento. </w:t>
+      </w:r>
+    </w:p>
+    <w:p>
+      <w:pPr>
+        <w:pStyle w:val="BodyText"/>
+        <w:rPr>
+          <w:lang w:val="es-EC"/>
+        </w:rPr>
+      </w:pPr>
+    </w:p>
+    <w:p>
+      <w:pPr>
         <w:pStyle w:val="Heading2"/>
         <w:numPr>
           <w:ilvl w:val="1"/>
@@ -2349,6 +2568,7 @@
         <w:t xml:space="preserve"> </w:t>
       </w:r>
       <w:r>
+        <w:lastRenderedPageBreak/>
         <w:t>G. thanks...</w:t>
       </w:r>
       <w:r>
@@ -2620,7 +2840,14 @@
           <w:noProof/>
           <w:szCs w:val="24"/>
         </w:rPr>
-        <w:t>Available: http://www.un.org/sustainabledevelopment/es/infrastructure/.</w:t>
+        <w:t>Available: http://www.un.org/sustainabledevelopment/es/infrastr</w:t>
+      </w:r>
+      <w:r>
+        <w:rPr>
+          <w:noProof/>
+          <w:szCs w:val="24"/>
+        </w:rPr>
+        <w:t>ucture/.</w:t>
       </w:r>
     </w:p>
     <w:p>
@@ -2784,15 +3011,7 @@
           <w:szCs w:val="24"/>
         </w:rPr>
         <w:tab/>
-        <w:t xml:space="preserve">A. Chonbodeechalermroong and R. Hewett, “Towards </w:t>
-      </w:r>
-      <w:r>
-        <w:rPr>
-          <w:noProof/>
-          <w:szCs w:val="24"/>
-        </w:rPr>
-        <w:lastRenderedPageBreak/>
-        <w:t xml:space="preserve">Visualizing Big Data with Large-Scale Edge Constraint Graph Drawing,” </w:t>
+        <w:t xml:space="preserve">A. Chonbodeechalermroong and R. Hewett, “Towards Visualizing Big Data with Large-Scale Edge Constraint Graph Drawing,” </w:t>
       </w:r>
       <w:r>
         <w:rPr>
@@ -5277,7 +5496,7 @@
 </file>
 
 <file path=customXml/itemProps1.xml><?xml version="1.0" encoding="utf-8"?>
-<ds:datastoreItem xmlns:ds="http://schemas.openxmlformats.org/officeDocument/2006/customXml" ds:itemID="{E5F3C907-480A-470C-8484-A8C431A5E12C}">
+<ds:datastoreItem xmlns:ds="http://schemas.openxmlformats.org/officeDocument/2006/customXml" ds:itemID="{8906ABD7-B6E0-4802-A41F-8146D350433F}">
   <ds:schemaRefs>
     <ds:schemaRef ds:uri="http://schemas.openxmlformats.org/officeDocument/2006/bibliography"/>
   </ds:schemaRefs>

</xml_diff>